<commit_message>
Mise à jour du 14/12/2020
</commit_message>
<xml_diff>
--- a/Gestion de Projet/Rendu/Cahier_des_Charges_Projet_Bachelor_Schlotter_Romain.docx
+++ b/Gestion de Projet/Rendu/Cahier_des_Charges_Projet_Bachelor_Schlotter_Romain.docx
@@ -1158,16 +1158,16 @@
           <w:numId w:val="1"/>
         </w:numPr>
       </w:pPr>
-      <w:bookmarkStart w:id="5" w:name="_Toc38274974"/>
-      <w:bookmarkStart w:id="6" w:name="_Toc58335093"/>
+      <w:bookmarkStart w:id="5" w:name="_Toc58335093"/>
+      <w:bookmarkStart w:id="6" w:name="_Toc38274974"/>
       <w:r>
         <w:t>Définitions</w:t>
       </w:r>
+      <w:bookmarkEnd w:id="5"/>
+      <w:r>
+        <w:t xml:space="preserve"> </w:t>
+      </w:r>
       <w:bookmarkEnd w:id="6"/>
-      <w:r>
-        <w:t xml:space="preserve"> </w:t>
-      </w:r>
-      <w:bookmarkEnd w:id="5"/>
     </w:p>
     <w:p>
       <w:pPr>
@@ -1336,8 +1336,8 @@
           <w:numId w:val="4"/>
         </w:numPr>
       </w:pPr>
-      <w:bookmarkStart w:id="12" w:name="_Toc38274975"/>
-      <w:bookmarkStart w:id="13" w:name="_Toc58335099"/>
+      <w:bookmarkStart w:id="12" w:name="_Toc58335099"/>
+      <w:bookmarkStart w:id="13" w:name="_Toc38274975"/>
       <w:r>
         <w:t>Prestation</w:t>
       </w:r>
@@ -1347,11 +1347,11 @@
       <w:r>
         <w:t xml:space="preserve"> attendues</w:t>
       </w:r>
+      <w:bookmarkEnd w:id="12"/>
+      <w:r>
+        <w:t xml:space="preserve"> </w:t>
+      </w:r>
       <w:bookmarkEnd w:id="13"/>
-      <w:r>
-        <w:t xml:space="preserve"> </w:t>
-      </w:r>
-      <w:bookmarkEnd w:id="12"/>
     </w:p>
     <w:p/>
     <w:p>
@@ -1403,27 +1403,16 @@
     </w:p>
     <w:p>
       <w:r>
-        <w:t xml:space="preserve">Le planning est fait et régulièrement mis à jour sur le </w:t>
-      </w:r>
-      <w:r>
-        <w:t>planner</w:t>
-      </w:r>
-      <w:r>
-        <w:t> :</w:t>
-      </w:r>
-      <w:r>
-        <w:t xml:space="preserve"> </w:t>
-      </w:r>
-    </w:p>
-    <w:p>
-      <w:hyperlink r:id="rId9" w:history="1">
-        <w:r>
-          <w:rPr>
-            <w:rStyle w:val="Lienhypertexte"/>
-          </w:rPr>
-          <w:t>https://tasks.office.com/ludus-academie.fr/fr-FR/Home/Planner/#/plantaskboard?groupId=b2899e1e-e580-4628-b382-67493af4b1dd&amp;planId=XZj9qIODY02J-gEivonnOJYAEEZr</w:t>
-        </w:r>
-      </w:hyperlink>
+        <w:t xml:space="preserve">Le planning est fait et régulièrement mis à jour sur </w:t>
+      </w:r>
+      <w:proofErr w:type="spellStart"/>
+      <w:r>
+        <w:t>ludus</w:t>
+      </w:r>
+      <w:proofErr w:type="spellEnd"/>
+      <w:r>
+        <w:t>-net.</w:t>
+      </w:r>
     </w:p>
     <w:sectPr>
       <w:pgSz w:w="11906" w:h="16838"/>
@@ -2496,10 +2485,6 @@
 </file>
 
 <file path=customXml/item1.xml><?xml version="1.0" encoding="utf-8"?>
-<b:Sources xmlns:b="http://schemas.openxmlformats.org/officeDocument/2006/bibliography" xmlns="http://schemas.openxmlformats.org/officeDocument/2006/bibliography" SelectedStyle="\APASixthEditionOfficeOnline.xsl" StyleName="APA" Version="6"/>
-</file>
-
-<file path=customXml/item2.xml><?xml version="1.0" encoding="utf-8"?>
 <s:customData xmlns="http://www.wps.cn/officeDocument/2013/wpsCustomData" xmlns:s="http://www.wps.cn/officeDocument/2013/wpsCustomData">
   <customSectProps>
     <customSectPr/>
@@ -2507,18 +2492,22 @@
 </s:customData>
 </file>
 
+<file path=customXml/item2.xml><?xml version="1.0" encoding="utf-8"?>
+<b:Sources xmlns:b="http://schemas.openxmlformats.org/officeDocument/2006/bibliography" xmlns="http://schemas.openxmlformats.org/officeDocument/2006/bibliography" SelectedStyle="\APASixthEditionOfficeOnline.xsl" StyleName="APA" Version="6"/>
+</file>
+
 <file path=customXml/itemProps1.xml><?xml version="1.0" encoding="utf-8"?>
+<ds:datastoreItem xmlns:ds="http://schemas.openxmlformats.org/officeDocument/2006/customXml" ds:itemID="{B1977F7D-205B-4081-913C-38D41E755F92}">
+  <ds:schemaRefs>
+    <ds:schemaRef ds:uri="http://www.wps.cn/officeDocument/2013/wpsCustomData"/>
+  </ds:schemaRefs>
+</ds:datastoreItem>
+</file>
+
+<file path=customXml/itemProps2.xml><?xml version="1.0" encoding="utf-8"?>
 <ds:datastoreItem xmlns:ds="http://schemas.openxmlformats.org/officeDocument/2006/customXml" ds:itemID="{903406AA-6D1C-4403-84F4-51284E5F84AD}">
   <ds:schemaRefs>
     <ds:schemaRef ds:uri="http://schemas.openxmlformats.org/officeDocument/2006/bibliography"/>
   </ds:schemaRefs>
 </ds:datastoreItem>
-</file>
-
-<file path=customXml/itemProps2.xml><?xml version="1.0" encoding="utf-8"?>
-<ds:datastoreItem xmlns:ds="http://schemas.openxmlformats.org/officeDocument/2006/customXml" ds:itemID="{B1977F7D-205B-4081-913C-38D41E755F92}">
-  <ds:schemaRefs>
-    <ds:schemaRef ds:uri="http://www.wps.cn/officeDocument/2013/wpsCustomData"/>
-  </ds:schemaRefs>
-</ds:datastoreItem>
 </file>
</xml_diff>